<commit_message>
Update software list doc
</commit_message>
<xml_diff>
--- a/Documents/UUV_Software_List.docx
+++ b/Documents/UUV_Software_List.docx
@@ -5,6 +5,10 @@
     <w:p>
       <w:pPr>
         <w:pStyle w:val="Heading1"/>
+        <w:numPr>
+          <w:ilvl w:val="0"/>
+          <w:numId w:val="1"/>
+        </w:numPr>
         <w:bidi w:val="0"/>
         <w:spacing w:before="240" w:after="120"/>
         <w:jc w:val="left"/>
@@ -22,6 +26,10 @@
     <w:p>
       <w:pPr>
         <w:pStyle w:val="Heading3"/>
+        <w:numPr>
+          <w:ilvl w:val="2"/>
+          <w:numId w:val="1"/>
+        </w:numPr>
         <w:bidi w:val="0"/>
         <w:jc w:val="left"/>
         <w:rPr/>
@@ -33,7 +41,7 @@
     </w:p>
     <w:p>
       <w:pPr>
-        <w:pStyle w:val="TextBody"/>
+        <w:pStyle w:val="BodyText"/>
         <w:numPr>
           <w:ilvl w:val="0"/>
           <w:numId w:val="2"/>
@@ -49,7 +57,7 @@
     </w:p>
     <w:p>
       <w:pPr>
-        <w:pStyle w:val="TextBody"/>
+        <w:pStyle w:val="BodyText"/>
         <w:numPr>
           <w:ilvl w:val="1"/>
           <w:numId w:val="2"/>
@@ -65,7 +73,7 @@
     </w:p>
     <w:p>
       <w:pPr>
-        <w:pStyle w:val="TextBody"/>
+        <w:pStyle w:val="BodyText"/>
         <w:numPr>
           <w:ilvl w:val="1"/>
           <w:numId w:val="2"/>
@@ -81,7 +89,7 @@
     </w:p>
     <w:p>
       <w:pPr>
-        <w:pStyle w:val="TextBody"/>
+        <w:pStyle w:val="BodyText"/>
         <w:numPr>
           <w:ilvl w:val="1"/>
           <w:numId w:val="2"/>
@@ -97,7 +105,7 @@
     </w:p>
     <w:p>
       <w:pPr>
-        <w:pStyle w:val="TextBody"/>
+        <w:pStyle w:val="BodyText"/>
         <w:numPr>
           <w:ilvl w:val="1"/>
           <w:numId w:val="2"/>
@@ -114,6 +122,10 @@
     <w:p>
       <w:pPr>
         <w:pStyle w:val="Heading3"/>
+        <w:numPr>
+          <w:ilvl w:val="2"/>
+          <w:numId w:val="1"/>
+        </w:numPr>
         <w:bidi w:val="0"/>
         <w:jc w:val="left"/>
         <w:rPr/>
@@ -125,7 +137,7 @@
     </w:p>
     <w:p>
       <w:pPr>
-        <w:pStyle w:val="TextBody"/>
+        <w:pStyle w:val="BodyText"/>
         <w:numPr>
           <w:ilvl w:val="0"/>
           <w:numId w:val="4"/>
@@ -141,7 +153,7 @@
     </w:p>
     <w:p>
       <w:pPr>
-        <w:pStyle w:val="TextBody"/>
+        <w:pStyle w:val="BodyText"/>
         <w:numPr>
           <w:ilvl w:val="1"/>
           <w:numId w:val="4"/>
@@ -157,7 +169,7 @@
     </w:p>
     <w:p>
       <w:pPr>
-        <w:pStyle w:val="TextBody"/>
+        <w:pStyle w:val="BodyText"/>
         <w:numPr>
           <w:ilvl w:val="0"/>
           <w:numId w:val="4"/>
@@ -173,7 +185,7 @@
     </w:p>
     <w:p>
       <w:pPr>
-        <w:pStyle w:val="TextBody"/>
+        <w:pStyle w:val="BodyText"/>
         <w:numPr>
           <w:ilvl w:val="1"/>
           <w:numId w:val="4"/>
@@ -189,7 +201,7 @@
     </w:p>
     <w:p>
       <w:pPr>
-        <w:pStyle w:val="TextBody"/>
+        <w:pStyle w:val="BodyText"/>
         <w:numPr>
           <w:ilvl w:val="1"/>
           <w:numId w:val="4"/>
@@ -205,7 +217,7 @@
     </w:p>
     <w:p>
       <w:pPr>
-        <w:pStyle w:val="TextBody"/>
+        <w:pStyle w:val="BodyText"/>
         <w:numPr>
           <w:ilvl w:val="1"/>
           <w:numId w:val="4"/>
@@ -221,7 +233,7 @@
     </w:p>
     <w:p>
       <w:pPr>
-        <w:pStyle w:val="TextBody"/>
+        <w:pStyle w:val="BodyText"/>
         <w:numPr>
           <w:ilvl w:val="1"/>
           <w:numId w:val="4"/>
@@ -237,7 +249,7 @@
     </w:p>
     <w:p>
       <w:pPr>
-        <w:pStyle w:val="TextBody"/>
+        <w:pStyle w:val="BodyText"/>
         <w:numPr>
           <w:ilvl w:val="0"/>
           <w:numId w:val="4"/>
@@ -253,7 +265,7 @@
     </w:p>
     <w:p>
       <w:pPr>
-        <w:pStyle w:val="TextBody"/>
+        <w:pStyle w:val="BodyText"/>
         <w:numPr>
           <w:ilvl w:val="1"/>
           <w:numId w:val="4"/>
@@ -269,7 +281,7 @@
     </w:p>
     <w:p>
       <w:pPr>
-        <w:pStyle w:val="TextBody"/>
+        <w:pStyle w:val="BodyText"/>
         <w:numPr>
           <w:ilvl w:val="0"/>
           <w:numId w:val="4"/>
@@ -280,16 +292,12 @@
       </w:pPr>
       <w:r>
         <w:rPr/>
-        <w:t>Video strea</w:t>
-      </w:r>
-      <w:r>
-        <w:rPr/>
-        <w:t>m</w:t>
-      </w:r>
-    </w:p>
-    <w:p>
-      <w:pPr>
-        <w:pStyle w:val="TextBody"/>
+        <w:t>Video stream</w:t>
+      </w:r>
+    </w:p>
+    <w:p>
+      <w:pPr>
+        <w:pStyle w:val="BodyText"/>
         <w:numPr>
           <w:ilvl w:val="1"/>
           <w:numId w:val="4"/>
@@ -305,7 +313,7 @@
     </w:p>
     <w:p>
       <w:pPr>
-        <w:pStyle w:val="TextBody"/>
+        <w:pStyle w:val="BodyText"/>
         <w:numPr>
           <w:ilvl w:val="1"/>
           <w:numId w:val="4"/>
@@ -321,7 +329,7 @@
     </w:p>
     <w:p>
       <w:pPr>
-        <w:pStyle w:val="TextBody"/>
+        <w:pStyle w:val="BodyText"/>
         <w:numPr>
           <w:ilvl w:val="0"/>
           <w:numId w:val="4"/>
@@ -337,7 +345,7 @@
     </w:p>
     <w:p>
       <w:pPr>
-        <w:pStyle w:val="TextBody"/>
+        <w:pStyle w:val="BodyText"/>
         <w:numPr>
           <w:ilvl w:val="1"/>
           <w:numId w:val="4"/>
@@ -353,7 +361,7 @@
     </w:p>
     <w:p>
       <w:pPr>
-        <w:pStyle w:val="TextBody"/>
+        <w:pStyle w:val="BodyText"/>
         <w:numPr>
           <w:ilvl w:val="1"/>
           <w:numId w:val="4"/>
@@ -369,7 +377,7 @@
     </w:p>
     <w:p>
       <w:pPr>
-        <w:pStyle w:val="TextBody"/>
+        <w:pStyle w:val="BodyText"/>
         <w:bidi w:val="0"/>
         <w:jc w:val="left"/>
         <w:rPr/>
@@ -381,6 +389,10 @@
     <w:p>
       <w:pPr>
         <w:pStyle w:val="Heading3"/>
+        <w:numPr>
+          <w:ilvl w:val="2"/>
+          <w:numId w:val="1"/>
+        </w:numPr>
         <w:bidi w:val="0"/>
         <w:jc w:val="left"/>
         <w:rPr/>
@@ -392,7 +404,7 @@
     </w:p>
     <w:p>
       <w:pPr>
-        <w:pStyle w:val="TextBody"/>
+        <w:pStyle w:val="BodyText"/>
         <w:numPr>
           <w:ilvl w:val="0"/>
           <w:numId w:val="3"/>
@@ -408,7 +420,7 @@
     </w:p>
     <w:p>
       <w:pPr>
-        <w:pStyle w:val="TextBody"/>
+        <w:pStyle w:val="BodyText"/>
         <w:numPr>
           <w:ilvl w:val="1"/>
           <w:numId w:val="3"/>
@@ -424,9 +436,26 @@
     </w:p>
     <w:p>
       <w:pPr>
-        <w:pStyle w:val="TextBody"/>
+        <w:pStyle w:val="BodyText"/>
         <w:numPr>
           <w:ilvl w:val="0"/>
+          <w:numId w:val="3"/>
+        </w:numPr>
+        <w:bidi w:val="0"/>
+        <w:spacing w:before="0" w:after="140"/>
+        <w:jc w:val="left"/>
+        <w:rPr/>
+      </w:pPr>
+      <w:r>
+        <w:rPr/>
+        <w:t>Motor control program</w:t>
+      </w:r>
+    </w:p>
+    <w:p>
+      <w:pPr>
+        <w:pStyle w:val="BodyText"/>
+        <w:numPr>
+          <w:ilvl w:val="1"/>
           <w:numId w:val="3"/>
         </w:numPr>
         <w:bidi w:val="0"/>
@@ -445,6 +474,7 @@
       <w:pgNumType w:fmt="decimal"/>
       <w:formProt w:val="false"/>
       <w:textDirection w:val="lrTb"/>
+      <w:docGrid w:type="default" w:linePitch="100" w:charSpace="0"/>
     </w:sectPr>
   </w:body>
 </w:document>
@@ -455,17 +485,17 @@
   <w:abstractNum w:abstractNumId="1">
     <w:lvl w:ilvl="0">
       <w:start w:val="1"/>
-      <w:pStyle w:val="Heading1"/>
-      <w:numFmt w:val="none"/>
-      <w:suff w:val="nothing"/>
-      <w:lvlText w:val=""/>
-      <w:lvlJc w:val="left"/>
-      <w:pPr>
-        <w:tabs>
-          <w:tab w:val="num" w:pos="0"/>
-        </w:tabs>
-        <w:ind w:left="0" w:hanging="0"/>
-      </w:pPr>
+      <w:numFmt w:val="none"/>
+      <w:suff w:val="nothing"/>
+      <w:lvlText w:val=""/>
+      <w:lvlJc w:val="left"/>
+      <w:pPr>
+        <w:tabs>
+          <w:tab w:val="num" w:pos="0"/>
+        </w:tabs>
+        <w:ind w:left="0" w:hanging="0"/>
+      </w:pPr>
+      <w:rPr/>
     </w:lvl>
     <w:lvl w:ilvl="1">
       <w:start w:val="1"/>
@@ -479,20 +509,21 @@
         </w:tabs>
         <w:ind w:left="0" w:hanging="0"/>
       </w:pPr>
+      <w:rPr/>
     </w:lvl>
     <w:lvl w:ilvl="2">
       <w:start w:val="1"/>
-      <w:pStyle w:val="Heading3"/>
-      <w:numFmt w:val="none"/>
-      <w:suff w:val="nothing"/>
-      <w:lvlText w:val=""/>
-      <w:lvlJc w:val="left"/>
-      <w:pPr>
-        <w:tabs>
-          <w:tab w:val="num" w:pos="0"/>
-        </w:tabs>
-        <w:ind w:left="0" w:hanging="0"/>
-      </w:pPr>
+      <w:numFmt w:val="none"/>
+      <w:suff w:val="nothing"/>
+      <w:lvlText w:val=""/>
+      <w:lvlJc w:val="left"/>
+      <w:pPr>
+        <w:tabs>
+          <w:tab w:val="num" w:pos="0"/>
+        </w:tabs>
+        <w:ind w:left="0" w:hanging="0"/>
+      </w:pPr>
+      <w:rPr/>
     </w:lvl>
     <w:lvl w:ilvl="3">
       <w:start w:val="1"/>
@@ -506,6 +537,7 @@
         </w:tabs>
         <w:ind w:left="0" w:hanging="0"/>
       </w:pPr>
+      <w:rPr/>
     </w:lvl>
     <w:lvl w:ilvl="4">
       <w:start w:val="1"/>
@@ -519,6 +551,7 @@
         </w:tabs>
         <w:ind w:left="0" w:hanging="0"/>
       </w:pPr>
+      <w:rPr/>
     </w:lvl>
     <w:lvl w:ilvl="5">
       <w:start w:val="1"/>
@@ -532,6 +565,7 @@
         </w:tabs>
         <w:ind w:left="0" w:hanging="0"/>
       </w:pPr>
+      <w:rPr/>
     </w:lvl>
     <w:lvl w:ilvl="6">
       <w:start w:val="1"/>
@@ -545,6 +579,7 @@
         </w:tabs>
         <w:ind w:left="0" w:hanging="0"/>
       </w:pPr>
+      <w:rPr/>
     </w:lvl>
     <w:lvl w:ilvl="7">
       <w:start w:val="1"/>
@@ -558,6 +593,7 @@
         </w:tabs>
         <w:ind w:left="0" w:hanging="0"/>
       </w:pPr>
+      <w:rPr/>
     </w:lvl>
     <w:lvl w:ilvl="8">
       <w:start w:val="1"/>
@@ -571,6 +607,7 @@
         </w:tabs>
         <w:ind w:left="0" w:hanging="0"/>
       </w:pPr>
+      <w:rPr/>
     </w:lvl>
   </w:abstractNum>
   <w:abstractNum w:abstractNumId="2">
@@ -982,6 +1019,125 @@
       <w:rPr>
         <w:rFonts w:ascii="OpenSymbol" w:hAnsi="OpenSymbol" w:cs="OpenSymbol" w:hint="default"/>
       </w:rPr>
+    </w:lvl>
+  </w:abstractNum>
+  <w:abstractNum w:abstractNumId="5">
+    <w:lvl w:ilvl="0">
+      <w:start w:val="1"/>
+      <w:numFmt w:val="none"/>
+      <w:suff w:val="nothing"/>
+      <w:lvlText w:val=""/>
+      <w:lvlJc w:val="left"/>
+      <w:pPr>
+        <w:tabs>
+          <w:tab w:val="num" w:pos="0"/>
+        </w:tabs>
+        <w:ind w:left="0" w:hanging="0"/>
+      </w:pPr>
+    </w:lvl>
+    <w:lvl w:ilvl="1">
+      <w:start w:val="1"/>
+      <w:numFmt w:val="none"/>
+      <w:suff w:val="nothing"/>
+      <w:lvlText w:val=""/>
+      <w:lvlJc w:val="left"/>
+      <w:pPr>
+        <w:tabs>
+          <w:tab w:val="num" w:pos="0"/>
+        </w:tabs>
+        <w:ind w:left="0" w:hanging="0"/>
+      </w:pPr>
+    </w:lvl>
+    <w:lvl w:ilvl="2">
+      <w:start w:val="1"/>
+      <w:numFmt w:val="none"/>
+      <w:suff w:val="nothing"/>
+      <w:lvlText w:val=""/>
+      <w:lvlJc w:val="left"/>
+      <w:pPr>
+        <w:tabs>
+          <w:tab w:val="num" w:pos="0"/>
+        </w:tabs>
+        <w:ind w:left="0" w:hanging="0"/>
+      </w:pPr>
+    </w:lvl>
+    <w:lvl w:ilvl="3">
+      <w:start w:val="1"/>
+      <w:numFmt w:val="none"/>
+      <w:suff w:val="nothing"/>
+      <w:lvlText w:val=""/>
+      <w:lvlJc w:val="left"/>
+      <w:pPr>
+        <w:tabs>
+          <w:tab w:val="num" w:pos="0"/>
+        </w:tabs>
+        <w:ind w:left="0" w:hanging="0"/>
+      </w:pPr>
+    </w:lvl>
+    <w:lvl w:ilvl="4">
+      <w:start w:val="1"/>
+      <w:numFmt w:val="none"/>
+      <w:suff w:val="nothing"/>
+      <w:lvlText w:val=""/>
+      <w:lvlJc w:val="left"/>
+      <w:pPr>
+        <w:tabs>
+          <w:tab w:val="num" w:pos="0"/>
+        </w:tabs>
+        <w:ind w:left="0" w:hanging="0"/>
+      </w:pPr>
+    </w:lvl>
+    <w:lvl w:ilvl="5">
+      <w:start w:val="1"/>
+      <w:numFmt w:val="none"/>
+      <w:suff w:val="nothing"/>
+      <w:lvlText w:val=""/>
+      <w:lvlJc w:val="left"/>
+      <w:pPr>
+        <w:tabs>
+          <w:tab w:val="num" w:pos="0"/>
+        </w:tabs>
+        <w:ind w:left="0" w:hanging="0"/>
+      </w:pPr>
+    </w:lvl>
+    <w:lvl w:ilvl="6">
+      <w:start w:val="1"/>
+      <w:numFmt w:val="none"/>
+      <w:suff w:val="nothing"/>
+      <w:lvlText w:val=""/>
+      <w:lvlJc w:val="left"/>
+      <w:pPr>
+        <w:tabs>
+          <w:tab w:val="num" w:pos="0"/>
+        </w:tabs>
+        <w:ind w:left="0" w:hanging="0"/>
+      </w:pPr>
+    </w:lvl>
+    <w:lvl w:ilvl="7">
+      <w:start w:val="1"/>
+      <w:numFmt w:val="none"/>
+      <w:suff w:val="nothing"/>
+      <w:lvlText w:val=""/>
+      <w:lvlJc w:val="left"/>
+      <w:pPr>
+        <w:tabs>
+          <w:tab w:val="num" w:pos="0"/>
+        </w:tabs>
+        <w:ind w:left="0" w:hanging="0"/>
+      </w:pPr>
+    </w:lvl>
+    <w:lvl w:ilvl="8">
+      <w:start w:val="1"/>
+      <w:numFmt w:val="none"/>
+      <w:suff w:val="nothing"/>
+      <w:lvlText w:val=""/>
+      <w:lvlJc w:val="left"/>
+      <w:pPr>
+        <w:tabs>
+          <w:tab w:val="num" w:pos="0"/>
+        </w:tabs>
+        <w:ind w:left="0" w:hanging="0"/>
+      </w:pPr>
     </w:lvl>
   </w:abstractNum>
   <w:num w:numId="1">
@@ -996,6 +1152,9 @@
   <w:num w:numId="4">
     <w:abstractNumId w:val="4"/>
   </w:num>
+  <w:num w:numId="5">
+    <w:abstractNumId w:val="5"/>
+  </w:num>
 </w:numbering>
 </file>
 
@@ -1013,7 +1172,6 @@
     </w:rPrDefault>
     <w:pPrDefault>
       <w:pPr>
-        <w:widowControl/>
         <w:suppressAutoHyphens w:val="true"/>
       </w:pPr>
     </w:pPrDefault>
@@ -1023,7 +1181,10 @@
     <w:qFormat/>
     <w:pPr>
       <w:widowControl/>
+      <w:suppressAutoHyphens w:val="true"/>
       <w:bidi w:val="0"/>
+      <w:spacing w:before="0" w:after="0"/>
+      <w:jc w:val="left"/>
     </w:pPr>
     <w:rPr>
       <w:rFonts w:ascii="Liberation Serif" w:hAnsi="Liberation Serif" w:eastAsia="Noto Serif CJK SC" w:cs="Lohit Devanagari"/>
@@ -1037,7 +1198,7 @@
   <w:style w:type="paragraph" w:styleId="Heading1">
     <w:name w:val="Heading 1"/>
     <w:basedOn w:val="Heading"/>
-    <w:next w:val="TextBody"/>
+    <w:next w:val="BodyText"/>
     <w:qFormat/>
     <w:pPr>
       <w:numPr>
@@ -1057,7 +1218,7 @@
   <w:style w:type="paragraph" w:styleId="Heading3">
     <w:name w:val="Heading 3"/>
     <w:basedOn w:val="Heading"/>
-    <w:next w:val="TextBody"/>
+    <w:next w:val="BodyText"/>
     <w:qFormat/>
     <w:pPr>
       <w:numPr>
@@ -1084,7 +1245,7 @@
   <w:style w:type="paragraph" w:styleId="Heading">
     <w:name w:val="Heading"/>
     <w:basedOn w:val="Normal"/>
-    <w:next w:val="TextBody"/>
+    <w:next w:val="BodyText"/>
     <w:qFormat/>
     <w:pPr>
       <w:keepNext w:val="true"/>
@@ -1096,7 +1257,7 @@
       <w:szCs w:val="28"/>
     </w:rPr>
   </w:style>
-  <w:style w:type="paragraph" w:styleId="TextBody">
+  <w:style w:type="paragraph" w:styleId="BodyText">
     <w:name w:val="Body Text"/>
     <w:basedOn w:val="Normal"/>
     <w:pPr>
@@ -1106,7 +1267,7 @@
   </w:style>
   <w:style w:type="paragraph" w:styleId="List">
     <w:name w:val="List"/>
-    <w:basedOn w:val="TextBody"/>
+    <w:basedOn w:val="BodyText"/>
     <w:pPr/>
     <w:rPr>
       <w:rFonts w:cs="Lohit Devanagari"/>
@@ -1140,4 +1301,110 @@
     </w:rPr>
   </w:style>
 </w:styles>
+</file>
+
+<file path=word/theme/theme1.xml><?xml version="1.0" encoding="utf-8"?>
+<a:theme xmlns:a="http://schemas.openxmlformats.org/drawingml/2006/main" xmlns:r="http://schemas.openxmlformats.org/officeDocument/2006/relationships" name="Office">
+  <a:themeElements>
+    <a:clrScheme name="LibreOffice">
+      <a:dk1>
+        <a:srgbClr val="000000"/>
+      </a:dk1>
+      <a:lt1>
+        <a:srgbClr val="ffffff"/>
+      </a:lt1>
+      <a:dk2>
+        <a:srgbClr val="000000"/>
+      </a:dk2>
+      <a:lt2>
+        <a:srgbClr val="ffffff"/>
+      </a:lt2>
+      <a:accent1>
+        <a:srgbClr val="18a303"/>
+      </a:accent1>
+      <a:accent2>
+        <a:srgbClr val="0369a3"/>
+      </a:accent2>
+      <a:accent3>
+        <a:srgbClr val="a33e03"/>
+      </a:accent3>
+      <a:accent4>
+        <a:srgbClr val="8e03a3"/>
+      </a:accent4>
+      <a:accent5>
+        <a:srgbClr val="c99c00"/>
+      </a:accent5>
+      <a:accent6>
+        <a:srgbClr val="c9211e"/>
+      </a:accent6>
+      <a:hlink>
+        <a:srgbClr val="0000ee"/>
+      </a:hlink>
+      <a:folHlink>
+        <a:srgbClr val="551a8b"/>
+      </a:folHlink>
+    </a:clrScheme>
+    <a:fontScheme name="Office">
+      <a:majorFont>
+        <a:latin typeface="Arial" pitchFamily="0" charset="1"/>
+        <a:ea typeface="DejaVu Sans" pitchFamily="0" charset="1"/>
+        <a:cs typeface="DejaVu Sans" pitchFamily="0" charset="1"/>
+      </a:majorFont>
+      <a:minorFont>
+        <a:latin typeface="Arial" pitchFamily="0" charset="1"/>
+        <a:ea typeface="DejaVu Sans" pitchFamily="0" charset="1"/>
+        <a:cs typeface="DejaVu Sans" pitchFamily="0" charset="1"/>
+      </a:minorFont>
+    </a:fontScheme>
+    <a:fmtScheme>
+      <a:fillStyleLst>
+        <a:solidFill>
+          <a:schemeClr val="phClr"/>
+        </a:solidFill>
+        <a:solidFill>
+          <a:schemeClr val="phClr"/>
+        </a:solidFill>
+        <a:solidFill>
+          <a:schemeClr val="phClr"/>
+        </a:solidFill>
+      </a:fillStyleLst>
+      <a:lnStyleLst>
+        <a:ln w="6350" cap="flat" cmpd="sng" algn="ctr">
+          <a:prstDash val="solid"/>
+          <a:miter/>
+        </a:ln>
+        <a:ln w="6350" cap="flat" cmpd="sng" algn="ctr">
+          <a:prstDash val="solid"/>
+          <a:miter/>
+        </a:ln>
+        <a:ln w="6350" cap="flat" cmpd="sng" algn="ctr">
+          <a:prstDash val="solid"/>
+          <a:miter/>
+        </a:ln>
+      </a:lnStyleLst>
+      <a:effectStyleLst>
+        <a:effectStyle>
+          <a:effectLst/>
+        </a:effectStyle>
+        <a:effectStyle>
+          <a:effectLst/>
+        </a:effectStyle>
+        <a:effectStyle>
+          <a:effectLst/>
+        </a:effectStyle>
+      </a:effectStyleLst>
+      <a:bgFillStyleLst>
+        <a:solidFill>
+          <a:schemeClr val="phClr"/>
+        </a:solidFill>
+        <a:solidFill>
+          <a:schemeClr val="phClr"/>
+        </a:solidFill>
+        <a:solidFill>
+          <a:schemeClr val="phClr"/>
+        </a:solidFill>
+      </a:bgFillStyleLst>
+    </a:fmtScheme>
+  </a:themeElements>
+</a:theme>
 </file>
</xml_diff>